<commit_message>
Added missing features in Game Design Document + Added GitHub & Trello links
</commit_message>
<xml_diff>
--- a/Game Design Document.docx
+++ b/Game Design Document.docx
@@ -177,7 +177,31 @@
         <w:rPr>
           <w:sz w:val="24"/>
         </w:rPr>
-        <w:t>Your base is being attacked by outsiders and you as commander need to defend.</w:t>
+        <w:t>Your base is being attacked by outsiders and you as commander need to defend</w:t>
+      </w:r>
+      <w:r>
+        <w:rPr>
+          <w:sz w:val="24"/>
+        </w:rPr>
+        <w:t xml:space="preserve"> </w:t>
+      </w:r>
+      <w:r>
+        <w:rPr>
+          <w:sz w:val="24"/>
+        </w:rPr>
+        <w:t>the</w:t>
+      </w:r>
+      <w:r>
+        <w:rPr>
+          <w:sz w:val="24"/>
+        </w:rPr>
+        <w:t xml:space="preserve"> base</w:t>
+      </w:r>
+      <w:r>
+        <w:rPr>
+          <w:sz w:val="24"/>
+        </w:rPr>
+        <w:t>.</w:t>
       </w:r>
     </w:p>
     <w:p>
@@ -209,7 +233,19 @@
         <w:rPr>
           <w:sz w:val="24"/>
         </w:rPr>
-        <w:t>The game needs to be playable for the developers and artists at Base Games.</w:t>
+        <w:t xml:space="preserve">The game needs to be playable for the </w:t>
+      </w:r>
+      <w:r>
+        <w:rPr>
+          <w:sz w:val="24"/>
+        </w:rPr>
+        <w:t>employees of</w:t>
+      </w:r>
+      <w:r>
+        <w:rPr>
+          <w:sz w:val="24"/>
+        </w:rPr>
+        <w:t xml:space="preserve"> Base Games.</w:t>
       </w:r>
     </w:p>
     <w:p>
@@ -658,7 +694,7 @@
         <w:rPr>
           <w:sz w:val="24"/>
         </w:rPr>
-        <w:t>4x archer that shoots automatically</w:t>
+        <w:t>Higher projectile speed</w:t>
       </w:r>
     </w:p>
     <w:p>
@@ -676,6 +712,24 @@
         <w:rPr>
           <w:sz w:val="24"/>
         </w:rPr>
+        <w:t>4x archer that shoots automatically</w:t>
+      </w:r>
+    </w:p>
+    <w:p>
+      <w:pPr>
+        <w:pStyle w:val="Lijstalinea"/>
+        <w:numPr>
+          <w:ilvl w:val="3"/>
+          <w:numId w:val="1"/>
+        </w:numPr>
+        <w:rPr>
+          <w:sz w:val="24"/>
+        </w:rPr>
+      </w:pPr>
+      <w:r>
+        <w:rPr>
+          <w:sz w:val="24"/>
+        </w:rPr>
         <w:t>1</w:t>
       </w:r>
       <w:r>
@@ -882,6 +936,7 @@
       </w:pPr>
       <w:r>
         <w:rPr>
+          <w:strike/>
           <w:sz w:val="24"/>
         </w:rPr>
         <w:t>Every wave lasts for a given amount of seconds</w:t>
@@ -902,7 +957,7 @@
         <w:rPr>
           <w:sz w:val="24"/>
         </w:rPr>
-        <w:t>After every wave, there is a bigger chance for stronger enemies to spawn</w:t>
+        <w:t>Every wave lasts till all the given amount of enemies has been killed</w:t>
       </w:r>
     </w:p>
     <w:p>
@@ -920,6 +975,24 @@
         <w:rPr>
           <w:sz w:val="24"/>
         </w:rPr>
+        <w:t>After every wave, there is a bigger chance for stronger enemies to spawn</w:t>
+      </w:r>
+    </w:p>
+    <w:p>
+      <w:pPr>
+        <w:pStyle w:val="Lijstalinea"/>
+        <w:numPr>
+          <w:ilvl w:val="1"/>
+          <w:numId w:val="1"/>
+        </w:numPr>
+        <w:rPr>
+          <w:sz w:val="24"/>
+        </w:rPr>
+      </w:pPr>
+      <w:r>
+        <w:rPr>
+          <w:sz w:val="24"/>
+        </w:rPr>
         <w:t>Every last wave a boss spawns</w:t>
       </w:r>
     </w:p>
@@ -1070,7 +1143,61 @@
           <w:sz w:val="24"/>
         </w:rPr>
         <w:br/>
-        <w:t>- The player can only interact with the pause menu, upgrade menu and with the shoot mechanic whilst playing the game</w:t>
+        <w:t>- The player can only interact with the</w:t>
+      </w:r>
+      <w:r>
+        <w:rPr>
+          <w:sz w:val="24"/>
+        </w:rPr>
+        <w:t xml:space="preserve"> </w:t>
+      </w:r>
+      <w:r>
+        <w:rPr>
+          <w:sz w:val="24"/>
+        </w:rPr>
+        <w:t>core</w:t>
+      </w:r>
+      <w:r>
+        <w:rPr>
+          <w:sz w:val="24"/>
+        </w:rPr>
+        <w:t xml:space="preserve"> game</w:t>
+      </w:r>
+      <w:r>
+        <w:rPr>
+          <w:sz w:val="24"/>
+        </w:rPr>
+        <w:t>play</w:t>
+      </w:r>
+      <w:r>
+        <w:rPr>
+          <w:sz w:val="24"/>
+        </w:rPr>
+        <w:t xml:space="preserve"> and</w:t>
+      </w:r>
+      <w:r>
+        <w:rPr>
+          <w:sz w:val="24"/>
+        </w:rPr>
+        <w:t xml:space="preserve"> </w:t>
+      </w:r>
+      <w:r>
+        <w:rPr>
+          <w:sz w:val="24"/>
+        </w:rPr>
+        <w:t>main, pause and</w:t>
+      </w:r>
+      <w:r>
+        <w:rPr>
+          <w:sz w:val="24"/>
+        </w:rPr>
+        <w:t xml:space="preserve"> upgrade menu</w:t>
+      </w:r>
+      <w:r>
+        <w:rPr>
+          <w:sz w:val="24"/>
+        </w:rPr>
+        <w:t>s.</w:t>
       </w:r>
       <w:r>
         <w:rPr>
@@ -1084,13 +1211,32 @@
           <w:sz w:val="24"/>
         </w:rPr>
         <w:br/>
-        <w:t>- The attack speed of the player, depends on the base amount + the amount given by the current upgrades</w:t>
+        <w:t>- The attack speed of the player, depends on the base amount + the amount given by the current upgrade</w:t>
+      </w:r>
+      <w:r>
+        <w:rPr>
+          <w:sz w:val="24"/>
+        </w:rPr>
+        <w:t>s</w:t>
       </w:r>
       <w:r>
         <w:rPr>
           <w:sz w:val="24"/>
         </w:rPr>
         <w:br/>
+        <w:t>- The projectile speed of the player, depends on the base amount + the amount given by the current upgrades</w:t>
+      </w:r>
+      <w:r>
+        <w:rPr>
+          <w:sz w:val="24"/>
+        </w:rPr>
+        <w:br/>
+      </w:r>
+      <w:r>
+        <w:rPr>
+          <w:sz w:val="24"/>
+        </w:rPr>
+        <w:br/>
       </w:r>
     </w:p>
     <w:p>
@@ -1104,6 +1250,7 @@
           <w:b/>
           <w:sz w:val="24"/>
         </w:rPr>
+        <w:lastRenderedPageBreak/>
         <w:t>Enemies</w:t>
       </w:r>
       <w:r>
@@ -1138,12 +1285,6 @@
           <w:sz w:val="24"/>
         </w:rPr>
         <w:br/>
-      </w:r>
-      <w:r>
-        <w:rPr>
-          <w:sz w:val="24"/>
-        </w:rPr>
-        <w:lastRenderedPageBreak/>
         <w:t>- The amount of HP the enemy has, depend</w:t>
       </w:r>
       <w:r>
@@ -1338,7 +1479,113 @@
         <w:rPr>
           <w:sz w:val="24"/>
         </w:rPr>
-        <w:t>At every last wave of the day, you have a final battle with a boss unit.</w:t>
+        <w:t xml:space="preserve">At every last wave of the day, you have a final battle with a boss unit. </w:t>
+      </w:r>
+      <w:r>
+        <w:rPr>
+          <w:sz w:val="24"/>
+        </w:rPr>
+        <w:t>Af</w:t>
+      </w:r>
+      <w:r>
+        <w:rPr>
+          <w:sz w:val="24"/>
+        </w:rPr>
+        <w:t>ter each day</w:t>
+      </w:r>
+      <w:r>
+        <w:rPr>
+          <w:sz w:val="24"/>
+        </w:rPr>
+        <w:t xml:space="preserve"> you can upgrade your castle</w:t>
+      </w:r>
+      <w:r>
+        <w:rPr>
+          <w:sz w:val="24"/>
+        </w:rPr>
+        <w:t xml:space="preserve">, </w:t>
+      </w:r>
+      <w:r>
+        <w:rPr>
+          <w:sz w:val="24"/>
+        </w:rPr>
+        <w:t xml:space="preserve">so </w:t>
+      </w:r>
+      <w:r>
+        <w:rPr>
+          <w:sz w:val="24"/>
+        </w:rPr>
+        <w:t xml:space="preserve">you become stronger and are able to defeat the always becoming stronger enemies. </w:t>
+      </w:r>
+      <w:r>
+        <w:rPr>
+          <w:sz w:val="24"/>
+        </w:rPr>
+        <w:br/>
+      </w:r>
+      <w:r>
+        <w:rPr>
+          <w:sz w:val="24"/>
+        </w:rPr>
+        <w:br/>
+        <w:t>If you lose the game, you get the option to replay from the day you were on or to return to the main menu and lose all of your progress.</w:t>
+      </w:r>
+    </w:p>
+    <w:p>
+      <w:pPr>
+        <w:rPr>
+          <w:sz w:val="24"/>
+        </w:rPr>
+      </w:pPr>
+      <w:r>
+        <w:rPr>
+          <w:sz w:val="24"/>
+        </w:rPr>
+        <w:t>If you win the game, you get so</w:t>
+      </w:r>
+      <w:r>
+        <w:rPr>
+          <w:sz w:val="24"/>
+        </w:rPr>
+        <w:t>me info of your game session and the option to return to the main menu.</w:t>
+      </w:r>
+    </w:p>
+    <w:p>
+      <w:pPr>
+        <w:rPr>
+          <w:sz w:val="24"/>
+        </w:rPr>
+      </w:pPr>
+    </w:p>
+    <w:p>
+      <w:pPr>
+        <w:rPr>
+          <w:sz w:val="48"/>
+        </w:rPr>
+      </w:pPr>
+      <w:r>
+        <w:rPr>
+          <w:sz w:val="48"/>
+        </w:rPr>
+        <w:t>Controls</w:t>
+      </w:r>
+      <w:r>
+        <w:rPr>
+          <w:sz w:val="48"/>
+        </w:rPr>
+        <w:br/>
+      </w:r>
+      <w:r>
+        <w:rPr>
+          <w:sz w:val="24"/>
+        </w:rPr>
+        <w:t>By using the mouse, the entire game</w:t>
+      </w:r>
+      <w:r>
+        <w:rPr>
+          <w:sz w:val="24"/>
+        </w:rPr>
+        <w:t>,</w:t>
       </w:r>
       <w:r>
         <w:rPr>
@@ -1350,55 +1597,148 @@
         <w:rPr>
           <w:sz w:val="24"/>
         </w:rPr>
-        <w:t>Af</w:t>
-      </w:r>
-      <w:r>
-        <w:rPr>
-          <w:sz w:val="24"/>
-        </w:rPr>
-        <w:t>ter each day</w:t>
-      </w:r>
-      <w:r>
-        <w:rPr>
-          <w:sz w:val="24"/>
-        </w:rPr>
-        <w:t xml:space="preserve"> you can </w:t>
-      </w:r>
-      <w:r>
-        <w:rPr>
-          <w:sz w:val="24"/>
-        </w:rPr>
-        <w:t>upgrad</w:t>
-      </w:r>
-      <w:r>
-        <w:rPr>
-          <w:sz w:val="24"/>
-        </w:rPr>
-        <w:t>e</w:t>
-      </w:r>
-      <w:r>
-        <w:rPr>
-          <w:sz w:val="24"/>
-        </w:rPr>
-        <w:t xml:space="preserve"> your castle</w:t>
-      </w:r>
-      <w:r>
-        <w:rPr>
-          <w:sz w:val="24"/>
-        </w:rPr>
-        <w:t xml:space="preserve">, </w:t>
-      </w:r>
-      <w:r>
-        <w:rPr>
-          <w:sz w:val="24"/>
-        </w:rPr>
-        <w:t xml:space="preserve">so </w:t>
-      </w:r>
-      <w:r>
-        <w:rPr>
-          <w:sz w:val="24"/>
-        </w:rPr>
-        <w:t xml:space="preserve">you become stronger and are able to defeat the always becoming stronger enemies. </w:t>
+        <w:t>including</w:t>
+      </w:r>
+      <w:r>
+        <w:rPr>
+          <w:sz w:val="24"/>
+        </w:rPr>
+        <w:t xml:space="preserve"> all the menus</w:t>
+      </w:r>
+      <w:r>
+        <w:rPr>
+          <w:sz w:val="24"/>
+        </w:rPr>
+        <w:t>,</w:t>
+      </w:r>
+      <w:r>
+        <w:rPr>
+          <w:sz w:val="24"/>
+        </w:rPr>
+        <w:t xml:space="preserve"> can be controlled and navigated</w:t>
+      </w:r>
+      <w:r>
+        <w:rPr>
+          <w:sz w:val="24"/>
+        </w:rPr>
+        <w:t>.</w:t>
+      </w:r>
+    </w:p>
+    <w:p>
+      <w:pPr>
+        <w:rPr>
+          <w:sz w:val="24"/>
+        </w:rPr>
+      </w:pPr>
+    </w:p>
+    <w:p>
+      <w:pPr>
+        <w:rPr>
+          <w:sz w:val="24"/>
+        </w:rPr>
+      </w:pPr>
+      <w:r>
+        <w:rPr>
+          <w:sz w:val="48"/>
+        </w:rPr>
+        <w:t>Genre</w:t>
+      </w:r>
+      <w:r>
+        <w:rPr>
+          <w:sz w:val="24"/>
+        </w:rPr>
+        <w:br/>
+        <w:t>The game is a ‘</w:t>
+      </w:r>
+      <w:r>
+        <w:rPr>
+          <w:b/>
+          <w:sz w:val="24"/>
+        </w:rPr>
+        <w:t>tower</w:t>
+      </w:r>
+      <w:r>
+        <w:rPr>
+          <w:sz w:val="24"/>
+        </w:rPr>
+        <w:t xml:space="preserve"> </w:t>
+      </w:r>
+      <w:r>
+        <w:rPr>
+          <w:b/>
+          <w:sz w:val="24"/>
+        </w:rPr>
+        <w:t>defense’</w:t>
+      </w:r>
+      <w:r>
+        <w:rPr>
+          <w:sz w:val="24"/>
+        </w:rPr>
+        <w:t xml:space="preserve"> game, where you need to defend your base from incoming enemies. The goal is to survive all the given waves and days, by interactable defense and base upgrades.</w:t>
+      </w:r>
+    </w:p>
+    <w:p>
+      <w:pPr>
+        <w:rPr>
+          <w:sz w:val="24"/>
+        </w:rPr>
+      </w:pPr>
+    </w:p>
+    <w:p>
+      <w:pPr>
+        <w:rPr>
+          <w:sz w:val="24"/>
+        </w:rPr>
+      </w:pPr>
+      <w:r>
+        <w:rPr>
+          <w:sz w:val="48"/>
+        </w:rPr>
+        <w:t>Platform</w:t>
+      </w:r>
+      <w:r>
+        <w:rPr>
+          <w:sz w:val="48"/>
+        </w:rPr>
+        <w:br/>
+      </w:r>
+      <w:r>
+        <w:rPr>
+          <w:sz w:val="24"/>
+        </w:rPr>
+        <w:t>For now t</w:t>
+      </w:r>
+      <w:r>
+        <w:rPr>
+          <w:sz w:val="24"/>
+        </w:rPr>
+        <w:t xml:space="preserve">he game is entirely made in </w:t>
+      </w:r>
+      <w:r>
+        <w:rPr>
+          <w:b/>
+          <w:sz w:val="24"/>
+        </w:rPr>
+        <w:t>Unity</w:t>
+      </w:r>
+      <w:r>
+        <w:rPr>
+          <w:sz w:val="24"/>
+        </w:rPr>
+        <w:t xml:space="preserve"> and only playable on </w:t>
+      </w:r>
+      <w:r>
+        <w:rPr>
+          <w:b/>
+          <w:sz w:val="24"/>
+        </w:rPr>
+        <w:t>PC</w:t>
+      </w:r>
+      <w:r>
+        <w:rPr>
+          <w:sz w:val="24"/>
+        </w:rPr>
+        <w:t xml:space="preserve">, but future plans include </w:t>
       </w:r>
       <w:bookmarkStart w:id="0" w:name="_GoBack"/>
       <w:bookmarkEnd w:id="0"/>
@@ -1406,177 +1746,26 @@
         <w:rPr>
           <w:sz w:val="24"/>
         </w:rPr>
-        <w:br/>
-      </w:r>
-      <w:r>
-        <w:rPr>
-          <w:sz w:val="24"/>
-        </w:rPr>
-        <w:br/>
-        <w:t>If you lose the game, you get the option to replay from the day you were on or to return to the main menu and lose all of your progress.</w:t>
-      </w:r>
-    </w:p>
-    <w:p>
-      <w:pPr>
-        <w:rPr>
-          <w:sz w:val="24"/>
-        </w:rPr>
-      </w:pPr>
-      <w:r>
-        <w:rPr>
-          <w:sz w:val="24"/>
-        </w:rPr>
-        <w:t>If you win the game, you get so</w:t>
-      </w:r>
-      <w:r>
-        <w:rPr>
-          <w:sz w:val="24"/>
-        </w:rPr>
-        <w:t>me info of your game session and the option to return to the main menu.</w:t>
-      </w:r>
-    </w:p>
-    <w:p>
-      <w:pPr>
-        <w:rPr>
-          <w:sz w:val="24"/>
-        </w:rPr>
-      </w:pPr>
-    </w:p>
-    <w:p>
-      <w:pPr>
-        <w:rPr>
-          <w:sz w:val="48"/>
-        </w:rPr>
-      </w:pPr>
-      <w:r>
-        <w:rPr>
-          <w:sz w:val="48"/>
-        </w:rPr>
-        <w:t>Controls</w:t>
-      </w:r>
-      <w:r>
-        <w:rPr>
-          <w:sz w:val="48"/>
-        </w:rPr>
-        <w:br/>
-      </w:r>
-      <w:r>
-        <w:rPr>
-          <w:sz w:val="24"/>
-        </w:rPr>
-        <w:t>By using only the mouse, the entire game and all the menus can be controlled and navigated</w:t>
-      </w:r>
-    </w:p>
-    <w:p>
-      <w:pPr>
-        <w:rPr>
-          <w:sz w:val="24"/>
-        </w:rPr>
-      </w:pPr>
-    </w:p>
-    <w:p>
-      <w:pPr>
-        <w:rPr>
-          <w:sz w:val="24"/>
-        </w:rPr>
-      </w:pPr>
-      <w:r>
-        <w:rPr>
-          <w:sz w:val="48"/>
-        </w:rPr>
-        <w:t>Genre</w:t>
-      </w:r>
-      <w:r>
-        <w:rPr>
-          <w:sz w:val="24"/>
-        </w:rPr>
-        <w:br/>
-        <w:t>The game is a ‘</w:t>
+        <w:t xml:space="preserve">but </w:t>
+      </w:r>
+      <w:r>
+        <w:rPr>
+          <w:sz w:val="24"/>
+        </w:rPr>
+        <w:t>are</w:t>
+      </w:r>
+      <w:r>
+        <w:rPr>
+          <w:sz w:val="24"/>
+        </w:rPr>
+        <w:t xml:space="preserve"> not limited to </w:t>
       </w:r>
       <w:r>
         <w:rPr>
           <w:b/>
           <w:sz w:val="24"/>
         </w:rPr>
-        <w:t>tower</w:t>
-      </w:r>
-      <w:r>
-        <w:rPr>
-          <w:sz w:val="24"/>
-        </w:rPr>
-        <w:t xml:space="preserve"> </w:t>
-      </w:r>
-      <w:r>
-        <w:rPr>
-          <w:b/>
-          <w:sz w:val="24"/>
-        </w:rPr>
-        <w:t>defense’</w:t>
-      </w:r>
-      <w:r>
-        <w:rPr>
-          <w:sz w:val="24"/>
-        </w:rPr>
-        <w:t xml:space="preserve"> game, where you need to defend your base from incoming </w:t>
-      </w:r>
-      <w:r>
-        <w:rPr>
-          <w:sz w:val="24"/>
-        </w:rPr>
-        <w:lastRenderedPageBreak/>
-        <w:t>enemies. The goal is to survive all the given waves and days, by interactable defense and base upgrades.</w:t>
-      </w:r>
-    </w:p>
-    <w:p>
-      <w:pPr>
-        <w:rPr>
-          <w:sz w:val="24"/>
-        </w:rPr>
-      </w:pPr>
-    </w:p>
-    <w:p>
-      <w:pPr>
-        <w:rPr>
-          <w:sz w:val="24"/>
-        </w:rPr>
-      </w:pPr>
-      <w:r>
-        <w:rPr>
-          <w:sz w:val="48"/>
-        </w:rPr>
-        <w:t>Platform</w:t>
-      </w:r>
-      <w:r>
-        <w:rPr>
-          <w:sz w:val="48"/>
-        </w:rPr>
-        <w:br/>
-      </w:r>
-      <w:r>
-        <w:rPr>
-          <w:sz w:val="24"/>
-        </w:rPr>
-        <w:t xml:space="preserve">The game is entirely made in </w:t>
-      </w:r>
-      <w:r>
-        <w:rPr>
-          <w:b/>
-          <w:sz w:val="24"/>
-        </w:rPr>
-        <w:t>Unity</w:t>
-      </w:r>
-      <w:r>
-        <w:rPr>
-          <w:sz w:val="24"/>
-        </w:rPr>
-        <w:t xml:space="preserve"> and only playable on </w:t>
-      </w:r>
-      <w:r>
-        <w:rPr>
-          <w:b/>
-          <w:sz w:val="24"/>
-        </w:rPr>
-        <w:t>PC</w:t>
+        <w:t>mobile</w:t>
       </w:r>
       <w:r>
         <w:rPr>
@@ -1710,6 +1899,118 @@
     </w:lvl>
   </w:abstractNum>
   <w:abstractNum w:abstractNumId="1" w15:restartNumberingAfterBreak="0">
+    <w:nsid w:val="1DBC5A14"/>
+    <w:multiLevelType w:val="hybridMultilevel"/>
+    <w:tmpl w:val="EF3675F8"/>
+    <w:lvl w:ilvl="0" w:tplc="60841E54">
+      <w:numFmt w:val="bullet"/>
+      <w:lvlText w:val="-"/>
+      <w:lvlJc w:val="left"/>
+      <w:pPr>
+        <w:ind w:left="720" w:hanging="360"/>
+      </w:pPr>
+      <w:rPr>
+        <w:rFonts w:ascii="Calibri" w:eastAsiaTheme="minorHAnsi" w:hAnsi="Calibri" w:cs="Calibri" w:hint="default"/>
+      </w:rPr>
+    </w:lvl>
+    <w:lvl w:ilvl="1" w:tplc="04090003" w:tentative="1">
+      <w:start w:val="1"/>
+      <w:numFmt w:val="bullet"/>
+      <w:lvlText w:val="o"/>
+      <w:lvlJc w:val="left"/>
+      <w:pPr>
+        <w:ind w:left="1440" w:hanging="360"/>
+      </w:pPr>
+      <w:rPr>
+        <w:rFonts w:ascii="Courier New" w:hAnsi="Courier New" w:cs="Courier New" w:hint="default"/>
+      </w:rPr>
+    </w:lvl>
+    <w:lvl w:ilvl="2" w:tplc="04090005" w:tentative="1">
+      <w:start w:val="1"/>
+      <w:numFmt w:val="bullet"/>
+      <w:lvlText w:val=""/>
+      <w:lvlJc w:val="left"/>
+      <w:pPr>
+        <w:ind w:left="2160" w:hanging="360"/>
+      </w:pPr>
+      <w:rPr>
+        <w:rFonts w:ascii="Wingdings" w:hAnsi="Wingdings" w:hint="default"/>
+      </w:rPr>
+    </w:lvl>
+    <w:lvl w:ilvl="3" w:tplc="04090001" w:tentative="1">
+      <w:start w:val="1"/>
+      <w:numFmt w:val="bullet"/>
+      <w:lvlText w:val=""/>
+      <w:lvlJc w:val="left"/>
+      <w:pPr>
+        <w:ind w:left="2880" w:hanging="360"/>
+      </w:pPr>
+      <w:rPr>
+        <w:rFonts w:ascii="Symbol" w:hAnsi="Symbol" w:hint="default"/>
+      </w:rPr>
+    </w:lvl>
+    <w:lvl w:ilvl="4" w:tplc="04090003" w:tentative="1">
+      <w:start w:val="1"/>
+      <w:numFmt w:val="bullet"/>
+      <w:lvlText w:val="o"/>
+      <w:lvlJc w:val="left"/>
+      <w:pPr>
+        <w:ind w:left="3600" w:hanging="360"/>
+      </w:pPr>
+      <w:rPr>
+        <w:rFonts w:ascii="Courier New" w:hAnsi="Courier New" w:cs="Courier New" w:hint="default"/>
+      </w:rPr>
+    </w:lvl>
+    <w:lvl w:ilvl="5" w:tplc="04090005" w:tentative="1">
+      <w:start w:val="1"/>
+      <w:numFmt w:val="bullet"/>
+      <w:lvlText w:val=""/>
+      <w:lvlJc w:val="left"/>
+      <w:pPr>
+        <w:ind w:left="4320" w:hanging="360"/>
+      </w:pPr>
+      <w:rPr>
+        <w:rFonts w:ascii="Wingdings" w:hAnsi="Wingdings" w:hint="default"/>
+      </w:rPr>
+    </w:lvl>
+    <w:lvl w:ilvl="6" w:tplc="04090001" w:tentative="1">
+      <w:start w:val="1"/>
+      <w:numFmt w:val="bullet"/>
+      <w:lvlText w:val=""/>
+      <w:lvlJc w:val="left"/>
+      <w:pPr>
+        <w:ind w:left="5040" w:hanging="360"/>
+      </w:pPr>
+      <w:rPr>
+        <w:rFonts w:ascii="Symbol" w:hAnsi="Symbol" w:hint="default"/>
+      </w:rPr>
+    </w:lvl>
+    <w:lvl w:ilvl="7" w:tplc="04090003" w:tentative="1">
+      <w:start w:val="1"/>
+      <w:numFmt w:val="bullet"/>
+      <w:lvlText w:val="o"/>
+      <w:lvlJc w:val="left"/>
+      <w:pPr>
+        <w:ind w:left="5760" w:hanging="360"/>
+      </w:pPr>
+      <w:rPr>
+        <w:rFonts w:ascii="Courier New" w:hAnsi="Courier New" w:cs="Courier New" w:hint="default"/>
+      </w:rPr>
+    </w:lvl>
+    <w:lvl w:ilvl="8" w:tplc="04090005" w:tentative="1">
+      <w:start w:val="1"/>
+      <w:numFmt w:val="bullet"/>
+      <w:lvlText w:val=""/>
+      <w:lvlJc w:val="left"/>
+      <w:pPr>
+        <w:ind w:left="6480" w:hanging="360"/>
+      </w:pPr>
+      <w:rPr>
+        <w:rFonts w:ascii="Wingdings" w:hAnsi="Wingdings" w:hint="default"/>
+      </w:rPr>
+    </w:lvl>
+  </w:abstractNum>
+  <w:abstractNum w:abstractNumId="2" w15:restartNumberingAfterBreak="0">
     <w:nsid w:val="27884CE5"/>
     <w:multiLevelType w:val="hybridMultilevel"/>
     <w:tmpl w:val="852EBABC"/>
@@ -1821,7 +2122,7 @@
       </w:rPr>
     </w:lvl>
   </w:abstractNum>
-  <w:abstractNum w:abstractNumId="2" w15:restartNumberingAfterBreak="0">
+  <w:abstractNum w:abstractNumId="3" w15:restartNumberingAfterBreak="0">
     <w:nsid w:val="44250973"/>
     <w:multiLevelType w:val="hybridMultilevel"/>
     <w:tmpl w:val="74CC366E"/>
@@ -1933,7 +2234,7 @@
       </w:rPr>
     </w:lvl>
   </w:abstractNum>
-  <w:abstractNum w:abstractNumId="3" w15:restartNumberingAfterBreak="0">
+  <w:abstractNum w:abstractNumId="4" w15:restartNumberingAfterBreak="0">
     <w:nsid w:val="486F119B"/>
     <w:multiLevelType w:val="hybridMultilevel"/>
     <w:tmpl w:val="F19A3D12"/>
@@ -2045,7 +2346,7 @@
       </w:rPr>
     </w:lvl>
   </w:abstractNum>
-  <w:abstractNum w:abstractNumId="4" w15:restartNumberingAfterBreak="0">
+  <w:abstractNum w:abstractNumId="5" w15:restartNumberingAfterBreak="0">
     <w:nsid w:val="50D82E00"/>
     <w:multiLevelType w:val="hybridMultilevel"/>
     <w:tmpl w:val="10C4B640"/>
@@ -2157,7 +2458,7 @@
       </w:rPr>
     </w:lvl>
   </w:abstractNum>
-  <w:abstractNum w:abstractNumId="5" w15:restartNumberingAfterBreak="0">
+  <w:abstractNum w:abstractNumId="6" w15:restartNumberingAfterBreak="0">
     <w:nsid w:val="513F1D7B"/>
     <w:multiLevelType w:val="hybridMultilevel"/>
     <w:tmpl w:val="6E24E11A"/>
@@ -2270,7 +2571,7 @@
       </w:rPr>
     </w:lvl>
   </w:abstractNum>
-  <w:abstractNum w:abstractNumId="6" w15:restartNumberingAfterBreak="0">
+  <w:abstractNum w:abstractNumId="7" w15:restartNumberingAfterBreak="0">
     <w:nsid w:val="580D3545"/>
     <w:multiLevelType w:val="hybridMultilevel"/>
     <w:tmpl w:val="4CD8613E"/>
@@ -2382,7 +2683,7 @@
       </w:rPr>
     </w:lvl>
   </w:abstractNum>
-  <w:abstractNum w:abstractNumId="7" w15:restartNumberingAfterBreak="0">
+  <w:abstractNum w:abstractNumId="8" w15:restartNumberingAfterBreak="0">
     <w:nsid w:val="6E23025A"/>
     <w:multiLevelType w:val="hybridMultilevel"/>
     <w:tmpl w:val="A790C130"/>
@@ -2494,7 +2795,7 @@
       </w:rPr>
     </w:lvl>
   </w:abstractNum>
-  <w:abstractNum w:abstractNumId="8" w15:restartNumberingAfterBreak="0">
+  <w:abstractNum w:abstractNumId="9" w15:restartNumberingAfterBreak="0">
     <w:nsid w:val="75017D25"/>
     <w:multiLevelType w:val="hybridMultilevel"/>
     <w:tmpl w:val="1D8CD0EE"/>
@@ -2606,7 +2907,7 @@
       </w:rPr>
     </w:lvl>
   </w:abstractNum>
-  <w:abstractNum w:abstractNumId="9" w15:restartNumberingAfterBreak="0">
+  <w:abstractNum w:abstractNumId="10" w15:restartNumberingAfterBreak="0">
     <w:nsid w:val="77CF15B4"/>
     <w:multiLevelType w:val="hybridMultilevel"/>
     <w:tmpl w:val="E65048A2"/>
@@ -2718,7 +3019,7 @@
       </w:rPr>
     </w:lvl>
   </w:abstractNum>
-  <w:abstractNum w:abstractNumId="10" w15:restartNumberingAfterBreak="0">
+  <w:abstractNum w:abstractNumId="11" w15:restartNumberingAfterBreak="0">
     <w:nsid w:val="7F733C01"/>
     <w:multiLevelType w:val="hybridMultilevel"/>
     <w:tmpl w:val="FA02B360"/>
@@ -2831,37 +3132,40 @@
     </w:lvl>
   </w:abstractNum>
   <w:num w:numId="1">
+    <w:abstractNumId w:val="6"/>
+  </w:num>
+  <w:num w:numId="2">
+    <w:abstractNumId w:val="9"/>
+  </w:num>
+  <w:num w:numId="3">
+    <w:abstractNumId w:val="2"/>
+  </w:num>
+  <w:num w:numId="4">
+    <w:abstractNumId w:val="8"/>
+  </w:num>
+  <w:num w:numId="5">
     <w:abstractNumId w:val="5"/>
   </w:num>
-  <w:num w:numId="2">
-    <w:abstractNumId w:val="8"/>
-  </w:num>
-  <w:num w:numId="3">
-    <w:abstractNumId w:val="1"/>
-  </w:num>
-  <w:num w:numId="4">
+  <w:num w:numId="6">
     <w:abstractNumId w:val="7"/>
   </w:num>
-  <w:num w:numId="5">
+  <w:num w:numId="7">
     <w:abstractNumId w:val="4"/>
-  </w:num>
-  <w:num w:numId="6">
-    <w:abstractNumId w:val="6"/>
-  </w:num>
-  <w:num w:numId="7">
-    <w:abstractNumId w:val="3"/>
   </w:num>
   <w:num w:numId="8">
     <w:abstractNumId w:val="0"/>
   </w:num>
   <w:num w:numId="9">
+    <w:abstractNumId w:val="11"/>
+  </w:num>
+  <w:num w:numId="10">
+    <w:abstractNumId w:val="3"/>
+  </w:num>
+  <w:num w:numId="11">
     <w:abstractNumId w:val="10"/>
   </w:num>
-  <w:num w:numId="10">
-    <w:abstractNumId w:val="2"/>
-  </w:num>
-  <w:num w:numId="11">
-    <w:abstractNumId w:val="9"/>
+  <w:num w:numId="12">
+    <w:abstractNumId w:val="1"/>
   </w:num>
 </w:numbering>
 </file>
@@ -3267,6 +3571,7 @@
   <w:style w:type="character" w:default="1" w:styleId="Standaardalinea-lettertype">
     <w:name w:val="Default Paragraph Font"/>
     <w:uiPriority w:val="1"/>
+    <w:semiHidden/>
     <w:unhideWhenUsed/>
   </w:style>
   <w:style w:type="table" w:default="1" w:styleId="Standaardtabel">

</xml_diff>

<commit_message>
GDD & variables edit
</commit_message>
<xml_diff>
--- a/Game Design Document.docx
+++ b/Game Design Document.docx
@@ -214,70 +214,167 @@
     <w:p>
       <w:pPr>
         <w:rPr>
+          <w:sz w:val="24"/>
+        </w:rPr>
+      </w:pPr>
+      <w:r>
+        <w:rPr>
           <w:sz w:val="48"/>
         </w:rPr>
-      </w:pPr>
+        <w:t>Target Audience</w:t>
+      </w:r>
       <w:r>
         <w:rPr>
           <w:sz w:val="48"/>
         </w:rPr>
-        <w:t>Target Audience</w:t>
-      </w:r>
-      <w:r>
+        <w:br/>
+      </w:r>
+      <w:r>
+        <w:rPr>
+          <w:sz w:val="24"/>
+        </w:rPr>
+        <w:t xml:space="preserve">The game is focused on the strategic and agile aspect of the player. Because the game needs to have a wide range audience, it has difficulty levels that the player can adjust. </w:t>
+      </w:r>
+    </w:p>
+    <w:p>
+      <w:pPr>
+        <w:rPr>
+          <w:sz w:val="24"/>
+        </w:rPr>
+      </w:pPr>
+      <w:r>
+        <w:rPr>
+          <w:sz w:val="24"/>
+        </w:rPr>
+        <w:t xml:space="preserve">The game is made for </w:t>
+      </w:r>
+      <w:r>
+        <w:rPr>
+          <w:sz w:val="24"/>
+        </w:rPr>
+        <w:t>16 years old</w:t>
+      </w:r>
+      <w:r>
+        <w:rPr>
+          <w:sz w:val="24"/>
+        </w:rPr>
+        <w:t xml:space="preserve"> boys/girls to 70 years old men/women.</w:t>
+      </w:r>
+    </w:p>
+    <w:p>
+      <w:pPr>
+        <w:rPr>
+          <w:sz w:val="24"/>
+        </w:rPr>
+      </w:pPr>
+    </w:p>
+    <w:p>
+      <w:pPr>
         <w:rPr>
           <w:sz w:val="48"/>
         </w:rPr>
+      </w:pPr>
+      <w:r>
+        <w:rPr>
+          <w:sz w:val="48"/>
+        </w:rPr>
+        <w:t>Gameplay</w:t>
+      </w:r>
+      <w:r>
+        <w:rPr>
+          <w:sz w:val="48"/>
+        </w:rPr>
         <w:br/>
       </w:r>
       <w:r>
         <w:rPr>
           <w:sz w:val="24"/>
         </w:rPr>
-        <w:t xml:space="preserve">The game needs to be playable for the </w:t>
-      </w:r>
-      <w:r>
-        <w:rPr>
-          <w:sz w:val="24"/>
-        </w:rPr>
-        <w:t>employees of</w:t>
-      </w:r>
-      <w:r>
-        <w:rPr>
-          <w:sz w:val="24"/>
-        </w:rPr>
-        <w:t xml:space="preserve"> Base Games.</w:t>
-      </w:r>
-    </w:p>
-    <w:p>
-      <w:pPr>
-        <w:rPr>
-          <w:sz w:val="24"/>
-        </w:rPr>
-      </w:pPr>
-    </w:p>
-    <w:p>
-      <w:pPr>
-        <w:rPr>
-          <w:sz w:val="48"/>
-        </w:rPr>
-      </w:pPr>
-      <w:r>
-        <w:rPr>
-          <w:sz w:val="48"/>
-        </w:rPr>
-        <w:t>Gameplay</w:t>
-      </w:r>
-      <w:r>
-        <w:rPr>
-          <w:sz w:val="48"/>
-        </w:rPr>
-        <w:br/>
-      </w:r>
-      <w:r>
-        <w:rPr>
-          <w:sz w:val="24"/>
-        </w:rPr>
-        <w:t>By clicking on the field, you fire arrows to the enemies. The enemies are trying to get to your base and destroy it. If they succeed you fail the game. If you can survive all the days the enemy is attacking you, you win the game. Every wave and day the enemies become stronger, so be sure you upgrade your base well!</w:t>
+        <w:t>By clicking on the field,</w:t>
+      </w:r>
+      <w:r>
+        <w:rPr>
+          <w:sz w:val="24"/>
+        </w:rPr>
+        <w:t xml:space="preserve"> arrows will be fired in the direction of the click</w:t>
+      </w:r>
+      <w:r>
+        <w:rPr>
+          <w:sz w:val="24"/>
+        </w:rPr>
+        <w:t xml:space="preserve">. </w:t>
+      </w:r>
+      <w:r>
+        <w:rPr>
+          <w:sz w:val="24"/>
+        </w:rPr>
+        <w:t>E</w:t>
+      </w:r>
+      <w:r>
+        <w:rPr>
+          <w:sz w:val="24"/>
+        </w:rPr>
+        <w:t xml:space="preserve">nemies are trying to get to </w:t>
+      </w:r>
+      <w:r>
+        <w:rPr>
+          <w:sz w:val="24"/>
+        </w:rPr>
+        <w:t>the player’s</w:t>
+      </w:r>
+      <w:r>
+        <w:rPr>
+          <w:sz w:val="24"/>
+        </w:rPr>
+        <w:t xml:space="preserve"> base and destroy it. If </w:t>
+      </w:r>
+      <w:r>
+        <w:rPr>
+          <w:sz w:val="24"/>
+        </w:rPr>
+        <w:t>the base is destroyed, it is game over</w:t>
+      </w:r>
+      <w:r>
+        <w:rPr>
+          <w:sz w:val="24"/>
+        </w:rPr>
+        <w:t xml:space="preserve">. </w:t>
+      </w:r>
+      <w:r>
+        <w:rPr>
+          <w:sz w:val="24"/>
+        </w:rPr>
+        <w:t>When all the days are survived, the game will be won</w:t>
+      </w:r>
+      <w:r>
+        <w:rPr>
+          <w:sz w:val="24"/>
+        </w:rPr>
+        <w:t xml:space="preserve">. </w:t>
+      </w:r>
+      <w:r>
+        <w:rPr>
+          <w:sz w:val="24"/>
+        </w:rPr>
+        <w:t>After every wave and day</w:t>
+      </w:r>
+      <w:r>
+        <w:rPr>
+          <w:sz w:val="24"/>
+        </w:rPr>
+        <w:t>,</w:t>
+      </w:r>
+      <w:r>
+        <w:rPr>
+          <w:sz w:val="24"/>
+        </w:rPr>
+        <w:t xml:space="preserve"> the </w:t>
+      </w:r>
+      <w:r>
+        <w:rPr>
+          <w:sz w:val="24"/>
+        </w:rPr>
+        <w:t>enemy becomes stronger.</w:t>
       </w:r>
     </w:p>
     <w:p>
@@ -297,7 +394,7 @@
     </w:p>
     <w:p>
       <w:pPr>
-        <w:pStyle w:val="Lijstalinea"/>
+        <w:pStyle w:val="ListParagraph"/>
         <w:numPr>
           <w:ilvl w:val="0"/>
           <w:numId w:val="1"/>
@@ -317,7 +414,7 @@
     </w:p>
     <w:p>
       <w:pPr>
-        <w:pStyle w:val="Lijstalinea"/>
+        <w:pStyle w:val="ListParagraph"/>
         <w:rPr>
           <w:i/>
           <w:sz w:val="24"/>
@@ -338,7 +435,7 @@
     </w:p>
     <w:p>
       <w:pPr>
-        <w:pStyle w:val="Lijstalinea"/>
+        <w:pStyle w:val="ListParagraph"/>
         <w:numPr>
           <w:ilvl w:val="0"/>
           <w:numId w:val="1"/>
@@ -358,7 +455,7 @@
     </w:p>
     <w:p>
       <w:pPr>
-        <w:pStyle w:val="Lijstalinea"/>
+        <w:pStyle w:val="ListParagraph"/>
         <w:numPr>
           <w:ilvl w:val="1"/>
           <w:numId w:val="1"/>
@@ -376,7 +473,7 @@
     </w:p>
     <w:p>
       <w:pPr>
-        <w:pStyle w:val="Lijstalinea"/>
+        <w:pStyle w:val="ListParagraph"/>
         <w:numPr>
           <w:ilvl w:val="2"/>
           <w:numId w:val="1"/>
@@ -394,7 +491,7 @@
     </w:p>
     <w:p>
       <w:pPr>
-        <w:pStyle w:val="Lijstalinea"/>
+        <w:pStyle w:val="ListParagraph"/>
         <w:numPr>
           <w:ilvl w:val="1"/>
           <w:numId w:val="1"/>
@@ -412,7 +509,7 @@
     </w:p>
     <w:p>
       <w:pPr>
-        <w:pStyle w:val="Lijstalinea"/>
+        <w:pStyle w:val="ListParagraph"/>
         <w:numPr>
           <w:ilvl w:val="2"/>
           <w:numId w:val="1"/>
@@ -430,7 +527,7 @@
     </w:p>
     <w:p>
       <w:pPr>
-        <w:pStyle w:val="Lijstalinea"/>
+        <w:pStyle w:val="ListParagraph"/>
         <w:numPr>
           <w:ilvl w:val="1"/>
           <w:numId w:val="1"/>
@@ -448,7 +545,7 @@
     </w:p>
     <w:p>
       <w:pPr>
-        <w:pStyle w:val="Lijstalinea"/>
+        <w:pStyle w:val="ListParagraph"/>
         <w:numPr>
           <w:ilvl w:val="2"/>
           <w:numId w:val="1"/>
@@ -472,7 +569,7 @@
     </w:p>
     <w:p>
       <w:pPr>
-        <w:pStyle w:val="Lijstalinea"/>
+        <w:pStyle w:val="ListParagraph"/>
         <w:numPr>
           <w:ilvl w:val="1"/>
           <w:numId w:val="1"/>
@@ -490,7 +587,7 @@
     </w:p>
     <w:p>
       <w:pPr>
-        <w:pStyle w:val="Lijstalinea"/>
+        <w:pStyle w:val="ListParagraph"/>
         <w:numPr>
           <w:ilvl w:val="2"/>
           <w:numId w:val="1"/>
@@ -503,12 +600,24 @@
         <w:rPr>
           <w:sz w:val="24"/>
         </w:rPr>
-        <w:t>Very strong close range unit with a lot of HP</w:t>
-      </w:r>
-    </w:p>
-    <w:p>
-      <w:pPr>
-        <w:pStyle w:val="Lijstalinea"/>
+        <w:t>Very strong close</w:t>
+      </w:r>
+      <w:r>
+        <w:rPr>
+          <w:sz w:val="24"/>
+        </w:rPr>
+        <w:t>-</w:t>
+      </w:r>
+      <w:r>
+        <w:rPr>
+          <w:sz w:val="24"/>
+        </w:rPr>
+        <w:t>range unit with a lot of HP</w:t>
+      </w:r>
+    </w:p>
+    <w:p>
+      <w:pPr>
+        <w:pStyle w:val="ListParagraph"/>
         <w:numPr>
           <w:ilvl w:val="1"/>
           <w:numId w:val="1"/>
@@ -526,7 +635,7 @@
     </w:p>
     <w:p>
       <w:pPr>
-        <w:pStyle w:val="Lijstalinea"/>
+        <w:pStyle w:val="ListParagraph"/>
         <w:numPr>
           <w:ilvl w:val="2"/>
           <w:numId w:val="1"/>
@@ -556,7 +665,7 @@
     </w:p>
     <w:p>
       <w:pPr>
-        <w:pStyle w:val="Lijstalinea"/>
+        <w:pStyle w:val="ListParagraph"/>
         <w:numPr>
           <w:ilvl w:val="0"/>
           <w:numId w:val="1"/>
@@ -576,21 +685,33 @@
     </w:p>
     <w:p>
       <w:pPr>
-        <w:pStyle w:val="Lijstalinea"/>
-        <w:rPr>
-          <w:sz w:val="24"/>
-        </w:rPr>
-      </w:pPr>
-      <w:r>
-        <w:rPr>
-          <w:sz w:val="24"/>
-        </w:rPr>
-        <w:t>After every day, you will be able to upgrade your base at a upgrade menu</w:t>
-      </w:r>
-    </w:p>
-    <w:p>
-      <w:pPr>
-        <w:pStyle w:val="Lijstalinea"/>
+        <w:pStyle w:val="ListParagraph"/>
+        <w:rPr>
+          <w:sz w:val="24"/>
+        </w:rPr>
+      </w:pPr>
+      <w:r>
+        <w:rPr>
+          <w:sz w:val="24"/>
+        </w:rPr>
+        <w:t>After every day, you will be able to upgrade your base at a</w:t>
+      </w:r>
+      <w:r>
+        <w:rPr>
+          <w:sz w:val="24"/>
+        </w:rPr>
+        <w:t>n</w:t>
+      </w:r>
+      <w:r>
+        <w:rPr>
+          <w:sz w:val="24"/>
+        </w:rPr>
+        <w:t xml:space="preserve"> upgrade menu</w:t>
+      </w:r>
+    </w:p>
+    <w:p>
+      <w:pPr>
+        <w:pStyle w:val="ListParagraph"/>
         <w:numPr>
           <w:ilvl w:val="1"/>
           <w:numId w:val="1"/>
@@ -608,7 +729,7 @@
     </w:p>
     <w:p>
       <w:pPr>
-        <w:pStyle w:val="Lijstalinea"/>
+        <w:pStyle w:val="ListParagraph"/>
         <w:numPr>
           <w:ilvl w:val="2"/>
           <w:numId w:val="1"/>
@@ -621,12 +742,13 @@
         <w:rPr>
           <w:sz w:val="24"/>
         </w:rPr>
+        <w:lastRenderedPageBreak/>
         <w:t>Main base</w:t>
       </w:r>
     </w:p>
     <w:p>
       <w:pPr>
-        <w:pStyle w:val="Lijstalinea"/>
+        <w:pStyle w:val="ListParagraph"/>
         <w:numPr>
           <w:ilvl w:val="3"/>
           <w:numId w:val="1"/>
@@ -644,7 +766,7 @@
     </w:p>
     <w:p>
       <w:pPr>
-        <w:pStyle w:val="Lijstalinea"/>
+        <w:pStyle w:val="ListParagraph"/>
         <w:numPr>
           <w:ilvl w:val="3"/>
           <w:numId w:val="1"/>
@@ -657,13 +779,12 @@
         <w:rPr>
           <w:sz w:val="24"/>
         </w:rPr>
-        <w:lastRenderedPageBreak/>
         <w:t>More damage output</w:t>
       </w:r>
     </w:p>
     <w:p>
       <w:pPr>
-        <w:pStyle w:val="Lijstalinea"/>
+        <w:pStyle w:val="ListParagraph"/>
         <w:numPr>
           <w:ilvl w:val="3"/>
           <w:numId w:val="1"/>
@@ -681,7 +802,7 @@
     </w:p>
     <w:p>
       <w:pPr>
-        <w:pStyle w:val="Lijstalinea"/>
+        <w:pStyle w:val="ListParagraph"/>
         <w:numPr>
           <w:ilvl w:val="3"/>
           <w:numId w:val="1"/>
@@ -699,7 +820,7 @@
     </w:p>
     <w:p>
       <w:pPr>
-        <w:pStyle w:val="Lijstalinea"/>
+        <w:pStyle w:val="ListParagraph"/>
         <w:numPr>
           <w:ilvl w:val="3"/>
           <w:numId w:val="1"/>
@@ -717,7 +838,7 @@
     </w:p>
     <w:p>
       <w:pPr>
-        <w:pStyle w:val="Lijstalinea"/>
+        <w:pStyle w:val="ListParagraph"/>
         <w:numPr>
           <w:ilvl w:val="3"/>
           <w:numId w:val="1"/>
@@ -748,7 +869,7 @@
     </w:p>
     <w:p>
       <w:pPr>
-        <w:pStyle w:val="Lijstalinea"/>
+        <w:pStyle w:val="ListParagraph"/>
         <w:numPr>
           <w:ilvl w:val="4"/>
           <w:numId w:val="1"/>
@@ -766,7 +887,7 @@
     </w:p>
     <w:p>
       <w:pPr>
-        <w:pStyle w:val="Lijstalinea"/>
+        <w:pStyle w:val="ListParagraph"/>
         <w:numPr>
           <w:ilvl w:val="4"/>
           <w:numId w:val="1"/>
@@ -814,7 +935,7 @@
     </w:p>
     <w:p>
       <w:pPr>
-        <w:pStyle w:val="Lijstalinea"/>
+        <w:pStyle w:val="ListParagraph"/>
         <w:numPr>
           <w:ilvl w:val="3"/>
           <w:numId w:val="1"/>
@@ -845,7 +966,7 @@
     </w:p>
     <w:p>
       <w:pPr>
-        <w:pStyle w:val="Lijstalinea"/>
+        <w:pStyle w:val="ListParagraph"/>
         <w:numPr>
           <w:ilvl w:val="4"/>
           <w:numId w:val="1"/>
@@ -863,7 +984,7 @@
     </w:p>
     <w:p>
       <w:pPr>
-        <w:pStyle w:val="Lijstalinea"/>
+        <w:pStyle w:val="ListParagraph"/>
         <w:numPr>
           <w:ilvl w:val="4"/>
           <w:numId w:val="1"/>
@@ -905,7 +1026,7 @@
     </w:p>
     <w:p>
       <w:pPr>
-        <w:pStyle w:val="Lijstalinea"/>
+        <w:pStyle w:val="ListParagraph"/>
         <w:numPr>
           <w:ilvl w:val="0"/>
           <w:numId w:val="1"/>
@@ -925,7 +1046,7 @@
     </w:p>
     <w:p>
       <w:pPr>
-        <w:pStyle w:val="Lijstalinea"/>
+        <w:pStyle w:val="ListParagraph"/>
         <w:numPr>
           <w:ilvl w:val="1"/>
           <w:numId w:val="1"/>
@@ -944,7 +1065,7 @@
     </w:p>
     <w:p>
       <w:pPr>
-        <w:pStyle w:val="Lijstalinea"/>
+        <w:pStyle w:val="ListParagraph"/>
         <w:numPr>
           <w:ilvl w:val="1"/>
           <w:numId w:val="1"/>
@@ -957,12 +1078,24 @@
         <w:rPr>
           <w:sz w:val="24"/>
         </w:rPr>
-        <w:t>Every wave lasts till all the given amount of enemies has been killed</w:t>
-      </w:r>
-    </w:p>
-    <w:p>
-      <w:pPr>
-        <w:pStyle w:val="Lijstalinea"/>
+        <w:t xml:space="preserve">Every wave lasts till all the given </w:t>
+      </w:r>
+      <w:r>
+        <w:rPr>
+          <w:sz w:val="24"/>
+        </w:rPr>
+        <w:t>number</w:t>
+      </w:r>
+      <w:r>
+        <w:rPr>
+          <w:sz w:val="24"/>
+        </w:rPr>
+        <w:t xml:space="preserve"> of enemies has been killed</w:t>
+      </w:r>
+    </w:p>
+    <w:p>
+      <w:pPr>
+        <w:pStyle w:val="ListParagraph"/>
         <w:numPr>
           <w:ilvl w:val="1"/>
           <w:numId w:val="1"/>
@@ -980,7 +1113,7 @@
     </w:p>
     <w:p>
       <w:pPr>
-        <w:pStyle w:val="Lijstalinea"/>
+        <w:pStyle w:val="ListParagraph"/>
         <w:numPr>
           <w:ilvl w:val="1"/>
           <w:numId w:val="1"/>
@@ -993,12 +1126,18 @@
         <w:rPr>
           <w:sz w:val="24"/>
         </w:rPr>
-        <w:t>Every last wave a boss spawns</w:t>
-      </w:r>
-    </w:p>
-    <w:p>
-      <w:pPr>
-        <w:pStyle w:val="Lijstalinea"/>
+        <w:t xml:space="preserve">Every last wave a boss </w:t>
+      </w:r>
+      <w:r>
+        <w:rPr>
+          <w:sz w:val="24"/>
+        </w:rPr>
+        <w:t>spawns</w:t>
+      </w:r>
+    </w:p>
+    <w:p>
+      <w:pPr>
+        <w:pStyle w:val="ListParagraph"/>
         <w:numPr>
           <w:ilvl w:val="0"/>
           <w:numId w:val="1"/>
@@ -1018,7 +1157,7 @@
     </w:p>
     <w:p>
       <w:pPr>
-        <w:pStyle w:val="Lijstalinea"/>
+        <w:pStyle w:val="ListParagraph"/>
         <w:numPr>
           <w:ilvl w:val="1"/>
           <w:numId w:val="1"/>
@@ -1036,7 +1175,7 @@
     </w:p>
     <w:p>
       <w:pPr>
-        <w:pStyle w:val="Lijstalinea"/>
+        <w:pStyle w:val="ListParagraph"/>
         <w:numPr>
           <w:ilvl w:val="1"/>
           <w:numId w:val="1"/>
@@ -1049,12 +1188,20 @@
         <w:rPr>
           <w:sz w:val="24"/>
         </w:rPr>
-        <w:t>After every day, the enemies becomes significantly stronger</w:t>
-      </w:r>
-    </w:p>
-    <w:p>
-      <w:pPr>
-        <w:pStyle w:val="Lijstalinea"/>
+        <w:t>After every day, the enemies become</w:t>
+      </w:r>
+      <w:bookmarkStart w:id="0" w:name="_GoBack"/>
+      <w:bookmarkEnd w:id="0"/>
+      <w:r>
+        <w:rPr>
+          <w:sz w:val="24"/>
+        </w:rPr>
+        <w:t xml:space="preserve"> significantly stronger</w:t>
+      </w:r>
+    </w:p>
+    <w:p>
+      <w:pPr>
+        <w:pStyle w:val="ListParagraph"/>
         <w:numPr>
           <w:ilvl w:val="0"/>
           <w:numId w:val="1"/>
@@ -1074,7 +1221,7 @@
     </w:p>
     <w:p>
       <w:pPr>
-        <w:pStyle w:val="Lijstalinea"/>
+        <w:pStyle w:val="ListParagraph"/>
         <w:rPr>
           <w:sz w:val="24"/>
         </w:rPr>
@@ -1738,15 +1885,7 @@
         <w:rPr>
           <w:sz w:val="24"/>
         </w:rPr>
-        <w:t xml:space="preserve">, but future plans include </w:t>
-      </w:r>
-      <w:bookmarkStart w:id="0" w:name="_GoBack"/>
-      <w:bookmarkEnd w:id="0"/>
-      <w:r>
-        <w:rPr>
-          <w:sz w:val="24"/>
-        </w:rPr>
-        <w:t xml:space="preserve">but </w:t>
+        <w:t xml:space="preserve">, but future plans include but </w:t>
       </w:r>
       <w:r>
         <w:rPr>
@@ -3564,17 +3703,16 @@
     <w:lsdException w:name="Hashtag" w:semiHidden="1" w:unhideWhenUsed="1"/>
     <w:lsdException w:name="Unresolved Mention" w:semiHidden="1" w:unhideWhenUsed="1"/>
   </w:latentStyles>
-  <w:style w:type="paragraph" w:default="1" w:styleId="Standaard">
+  <w:style w:type="paragraph" w:default="1" w:styleId="Normal">
     <w:name w:val="Normal"/>
     <w:qFormat/>
   </w:style>
-  <w:style w:type="character" w:default="1" w:styleId="Standaardalinea-lettertype">
+  <w:style w:type="character" w:default="1" w:styleId="DefaultParagraphFont">
     <w:name w:val="Default Paragraph Font"/>
     <w:uiPriority w:val="1"/>
-    <w:semiHidden/>
     <w:unhideWhenUsed/>
   </w:style>
-  <w:style w:type="table" w:default="1" w:styleId="Standaardtabel">
+  <w:style w:type="table" w:default="1" w:styleId="TableNormal">
     <w:name w:val="Normal Table"/>
     <w:uiPriority w:val="99"/>
     <w:semiHidden/>
@@ -3589,15 +3727,15 @@
       </w:tblCellMar>
     </w:tblPr>
   </w:style>
-  <w:style w:type="numbering" w:default="1" w:styleId="Geenlijst">
+  <w:style w:type="numbering" w:default="1" w:styleId="NoList">
     <w:name w:val="No List"/>
     <w:uiPriority w:val="99"/>
     <w:semiHidden/>
     <w:unhideWhenUsed/>
   </w:style>
-  <w:style w:type="paragraph" w:styleId="Lijstalinea">
+  <w:style w:type="paragraph" w:styleId="ListParagraph">
     <w:name w:val="List Paragraph"/>
-    <w:basedOn w:val="Standaard"/>
+    <w:basedOn w:val="Normal"/>
     <w:uiPriority w:val="34"/>
     <w:qFormat/>
     <w:rsid w:val="003D3C99"/>

</xml_diff>